<commit_message>
Pruebas de Caja Negra Actualizada
</commit_message>
<xml_diff>
--- a/Documentación/PREGAME/2. 1ra ITERACION/Pruebas/G2_Caja_Negra_Prueba.docx
+++ b/Documentación/PREGAME/2. 1ra ITERACION/Pruebas/G2_Caja_Negra_Prueba.docx
@@ -515,6 +515,7 @@
                 <w:rFonts w:ascii="Times New Roman" w:hAnsi="Times New Roman" w:cs="Times New Roman"/>
                 <w:sz w:val="20"/>
                 <w:szCs w:val="20"/>
+                <w:lang w:val="es-EC"/>
               </w:rPr>
             </w:pPr>
             <w:r>
@@ -535,16 +536,48 @@
                 <w:szCs w:val="20"/>
                 <w:lang w:val="es-EC"/>
               </w:rPr>
-              <w:t xml:space="preserve">  </w:t>
-            </w:r>
-            <w:r>
-              <w:rPr>
-                <w:rFonts w:ascii="Times New Roman" w:hAnsi="Times New Roman" w:cs="Times New Roman"/>
-                <w:sz w:val="20"/>
-                <w:szCs w:val="20"/>
-                <w:lang w:val="es-EC"/>
-              </w:rPr>
-              <w:t>Usuario registrado</w:t>
+              <w:t xml:space="preserve">  Usuario registrado</w:t>
+            </w:r>
+          </w:p>
+          <w:p>
+            <w:pPr>
+              <w:rPr>
+                <w:rFonts w:ascii="Times New Roman" w:hAnsi="Times New Roman" w:cs="Times New Roman"/>
+                <w:sz w:val="20"/>
+                <w:szCs w:val="20"/>
+                <w:lang w:val="es-EC"/>
+              </w:rPr>
+            </w:pPr>
+            <w:r>
+              <w:rPr>
+                <w:rFonts w:ascii="Times New Roman" w:hAnsi="Times New Roman" w:cs="Times New Roman"/>
+                <w:b/>
+                <w:bCs/>
+                <w:sz w:val="20"/>
+                <w:szCs w:val="20"/>
+                <w:lang w:val="es-EC"/>
+              </w:rPr>
+              <w:t>2</w:t>
+            </w:r>
+            <w:r>
+              <w:rPr>
+                <w:rFonts w:ascii="Times New Roman" w:hAnsi="Times New Roman" w:cs="Times New Roman"/>
+                <w:b/>
+                <w:bCs/>
+                <w:sz w:val="20"/>
+                <w:szCs w:val="20"/>
+                <w:lang w:val="es-EC"/>
+              </w:rPr>
+              <w:t>:</w:t>
+            </w:r>
+            <w:r>
+              <w:rPr>
+                <w:rFonts w:ascii="Times New Roman" w:hAnsi="Times New Roman" w:cs="Times New Roman"/>
+                <w:sz w:val="20"/>
+                <w:szCs w:val="20"/>
+                <w:lang w:val="es-EC"/>
+              </w:rPr>
+              <w:t xml:space="preserve">  Cadena de caracteres menor o igual a 20</w:t>
             </w:r>
           </w:p>
         </w:tc>
@@ -570,64 +603,118 @@
                 <w:szCs w:val="20"/>
                 <w:lang w:val="es-EC"/>
               </w:rPr>
-              <w:t>2:</w:t>
-            </w:r>
-            <w:r>
-              <w:rPr>
-                <w:rFonts w:ascii="Times New Roman" w:hAnsi="Times New Roman" w:cs="Times New Roman"/>
-                <w:sz w:val="20"/>
-                <w:szCs w:val="20"/>
-                <w:lang w:val="es-EC"/>
-              </w:rPr>
-              <w:t xml:space="preserve"> </w:t>
-            </w:r>
-            <w:r>
-              <w:rPr>
-                <w:rFonts w:ascii="Times New Roman" w:hAnsi="Times New Roman" w:cs="Times New Roman"/>
-                <w:sz w:val="20"/>
-                <w:szCs w:val="20"/>
-                <w:lang w:val="es-EC"/>
-              </w:rPr>
-              <w:t>Usuario no registrado</w:t>
-            </w:r>
-          </w:p>
-          <w:p>
-            <w:pPr>
-              <w:rPr>
-                <w:rFonts w:ascii="Times New Roman" w:hAnsi="Times New Roman" w:cs="Times New Roman"/>
-                <w:sz w:val="20"/>
-                <w:szCs w:val="20"/>
-                <w:lang w:val="es-EC"/>
-              </w:rPr>
-            </w:pPr>
-            <w:r>
-              <w:rPr>
-                <w:rFonts w:ascii="Times New Roman" w:hAnsi="Times New Roman" w:cs="Times New Roman"/>
-                <w:b/>
-                <w:bCs/>
-                <w:sz w:val="20"/>
-                <w:szCs w:val="20"/>
-                <w:lang w:val="es-EC"/>
-              </w:rPr>
-              <w:t>3:</w:t>
-            </w:r>
-            <w:r>
-              <w:rPr>
-                <w:rFonts w:ascii="Times New Roman" w:hAnsi="Times New Roman" w:cs="Times New Roman"/>
-                <w:sz w:val="20"/>
-                <w:szCs w:val="20"/>
-                <w:lang w:val="es-EC"/>
-              </w:rPr>
-              <w:t xml:space="preserve"> </w:t>
-            </w:r>
-            <w:r>
-              <w:rPr>
-                <w:rFonts w:ascii="Times New Roman" w:hAnsi="Times New Roman" w:cs="Times New Roman"/>
-                <w:sz w:val="20"/>
-                <w:szCs w:val="20"/>
-                <w:lang w:val="es-EC"/>
-              </w:rPr>
-              <w:t>No ingresar el usuario</w:t>
+              <w:t>3</w:t>
+            </w:r>
+            <w:r>
+              <w:rPr>
+                <w:rFonts w:ascii="Times New Roman" w:hAnsi="Times New Roman" w:cs="Times New Roman"/>
+                <w:b/>
+                <w:bCs/>
+                <w:sz w:val="20"/>
+                <w:szCs w:val="20"/>
+                <w:lang w:val="es-EC"/>
+              </w:rPr>
+              <w:t>:</w:t>
+            </w:r>
+            <w:r>
+              <w:rPr>
+                <w:rFonts w:ascii="Times New Roman" w:hAnsi="Times New Roman" w:cs="Times New Roman"/>
+                <w:sz w:val="20"/>
+                <w:szCs w:val="20"/>
+                <w:lang w:val="es-EC"/>
+              </w:rPr>
+              <w:t xml:space="preserve"> Usuario no registrado</w:t>
+            </w:r>
+          </w:p>
+          <w:p>
+            <w:pPr>
+              <w:rPr>
+                <w:rFonts w:ascii="Times New Roman" w:hAnsi="Times New Roman" w:cs="Times New Roman"/>
+                <w:sz w:val="20"/>
+                <w:szCs w:val="20"/>
+                <w:lang w:val="es-EC"/>
+              </w:rPr>
+            </w:pPr>
+            <w:r>
+              <w:rPr>
+                <w:rFonts w:ascii="Times New Roman" w:hAnsi="Times New Roman" w:cs="Times New Roman"/>
+                <w:b/>
+                <w:bCs/>
+                <w:sz w:val="20"/>
+                <w:szCs w:val="20"/>
+                <w:lang w:val="es-EC"/>
+              </w:rPr>
+              <w:t>4</w:t>
+            </w:r>
+            <w:r>
+              <w:rPr>
+                <w:rFonts w:ascii="Times New Roman" w:hAnsi="Times New Roman" w:cs="Times New Roman"/>
+                <w:b/>
+                <w:bCs/>
+                <w:sz w:val="20"/>
+                <w:szCs w:val="20"/>
+                <w:lang w:val="es-EC"/>
+              </w:rPr>
+              <w:t>:</w:t>
+            </w:r>
+            <w:r>
+              <w:rPr>
+                <w:rFonts w:ascii="Times New Roman" w:hAnsi="Times New Roman" w:cs="Times New Roman"/>
+                <w:sz w:val="20"/>
+                <w:szCs w:val="20"/>
+                <w:lang w:val="es-EC"/>
+              </w:rPr>
+              <w:t xml:space="preserve"> Cadena de caracteres mayor a 2</w:t>
+            </w:r>
+            <w:r>
+              <w:rPr>
+                <w:rFonts w:ascii="Times New Roman" w:hAnsi="Times New Roman" w:cs="Times New Roman"/>
+                <w:sz w:val="20"/>
+                <w:szCs w:val="20"/>
+                <w:lang w:val="es-EC"/>
+              </w:rPr>
+              <w:t>0</w:t>
+            </w:r>
+          </w:p>
+          <w:p>
+            <w:pPr>
+              <w:rPr>
+                <w:rFonts w:ascii="Times New Roman" w:hAnsi="Times New Roman" w:cs="Times New Roman"/>
+                <w:sz w:val="20"/>
+                <w:szCs w:val="20"/>
+                <w:lang w:val="es-EC"/>
+              </w:rPr>
+            </w:pPr>
+            <w:r>
+              <w:rPr>
+                <w:rFonts w:ascii="Times New Roman" w:hAnsi="Times New Roman" w:cs="Times New Roman"/>
+                <w:b/>
+                <w:bCs/>
+                <w:sz w:val="20"/>
+                <w:szCs w:val="20"/>
+                <w:lang w:val="es-EC"/>
+              </w:rPr>
+              <w:t>5</w:t>
+            </w:r>
+            <w:r>
+              <w:rPr>
+                <w:rFonts w:ascii="Times New Roman" w:hAnsi="Times New Roman" w:cs="Times New Roman"/>
+                <w:b/>
+                <w:bCs/>
+                <w:sz w:val="20"/>
+                <w:szCs w:val="20"/>
+                <w:lang w:val="es-EC"/>
+              </w:rPr>
+              <w:t>:</w:t>
+            </w:r>
+            <w:r>
+              <w:rPr>
+                <w:rFonts w:ascii="Times New Roman" w:hAnsi="Times New Roman" w:cs="Times New Roman"/>
+                <w:sz w:val="20"/>
+                <w:szCs w:val="20"/>
+                <w:lang w:val="es-EC"/>
+              </w:rPr>
+              <w:t xml:space="preserve"> No ingresar el usuario</w:t>
             </w:r>
           </w:p>
         </w:tc>
@@ -686,7 +773,7 @@
                 <w:szCs w:val="20"/>
                 <w:lang w:val="es-EC"/>
               </w:rPr>
-              <w:t>4</w:t>
+              <w:t>6</w:t>
             </w:r>
             <w:r>
               <w:rPr>
@@ -706,16 +793,7 @@
                 <w:szCs w:val="20"/>
                 <w:lang w:val="es-EC"/>
               </w:rPr>
-              <w:t xml:space="preserve"> </w:t>
-            </w:r>
-            <w:r>
-              <w:rPr>
-                <w:rFonts w:ascii="Times New Roman" w:hAnsi="Times New Roman" w:cs="Times New Roman"/>
-                <w:sz w:val="20"/>
-                <w:szCs w:val="20"/>
-                <w:lang w:val="es-EC"/>
-              </w:rPr>
-              <w:t>Contraseña de usuario registrado</w:t>
+              <w:t xml:space="preserve"> Contraseña de usuario registrado</w:t>
             </w:r>
           </w:p>
         </w:tc>
@@ -741,7 +819,7 @@
                 <w:szCs w:val="20"/>
                 <w:lang w:val="es-EC"/>
               </w:rPr>
-              <w:t>5</w:t>
+              <w:t>7</w:t>
             </w:r>
             <w:r>
               <w:rPr>
@@ -761,37 +839,28 @@
                 <w:szCs w:val="20"/>
                 <w:lang w:val="es-EC"/>
               </w:rPr>
-              <w:t xml:space="preserve"> </w:t>
-            </w:r>
-            <w:r>
-              <w:rPr>
-                <w:rFonts w:ascii="Times New Roman" w:hAnsi="Times New Roman" w:cs="Times New Roman"/>
-                <w:sz w:val="20"/>
-                <w:szCs w:val="20"/>
-                <w:lang w:val="es-EC"/>
-              </w:rPr>
-              <w:t>Contraseña incorrecta de usuario registrado</w:t>
-            </w:r>
-          </w:p>
-          <w:p>
-            <w:pPr>
-              <w:rPr>
-                <w:rFonts w:ascii="Times New Roman" w:hAnsi="Times New Roman" w:cs="Times New Roman"/>
-                <w:sz w:val="20"/>
-                <w:szCs w:val="20"/>
-                <w:lang w:val="es-EC"/>
-              </w:rPr>
-            </w:pPr>
-            <w:r>
-              <w:rPr>
-                <w:rFonts w:ascii="Times New Roman" w:hAnsi="Times New Roman" w:cs="Times New Roman"/>
-                <w:b/>
-                <w:bCs/>
-                <w:sz w:val="20"/>
-                <w:szCs w:val="20"/>
-                <w:lang w:val="es-EC"/>
-              </w:rPr>
-              <w:t>6</w:t>
+              <w:t xml:space="preserve"> Contraseña incorrecta de usuario registrado</w:t>
+            </w:r>
+          </w:p>
+          <w:p>
+            <w:pPr>
+              <w:rPr>
+                <w:rFonts w:ascii="Times New Roman" w:hAnsi="Times New Roman" w:cs="Times New Roman"/>
+                <w:sz w:val="20"/>
+                <w:szCs w:val="20"/>
+                <w:lang w:val="es-EC"/>
+              </w:rPr>
+            </w:pPr>
+            <w:r>
+              <w:rPr>
+                <w:rFonts w:ascii="Times New Roman" w:hAnsi="Times New Roman" w:cs="Times New Roman"/>
+                <w:b/>
+                <w:bCs/>
+                <w:sz w:val="20"/>
+                <w:szCs w:val="20"/>
+                <w:lang w:val="es-EC"/>
+              </w:rPr>
+              <w:t>8</w:t>
             </w:r>
             <w:r>
               <w:rPr>
@@ -811,16 +880,7 @@
                 <w:szCs w:val="20"/>
                 <w:lang w:val="es-EC"/>
               </w:rPr>
-              <w:t xml:space="preserve"> </w:t>
-            </w:r>
-            <w:r>
-              <w:rPr>
-                <w:rFonts w:ascii="Times New Roman" w:hAnsi="Times New Roman" w:cs="Times New Roman"/>
-                <w:sz w:val="20"/>
-                <w:szCs w:val="20"/>
-                <w:lang w:val="es-EC"/>
-              </w:rPr>
-              <w:t>No ingresar la contraseña</w:t>
+              <w:t xml:space="preserve"> No ingresar la contraseña</w:t>
             </w:r>
           </w:p>
         </w:tc>
@@ -850,16 +910,7 @@
           <w:bCs/>
           <w:lang w:val="es-EC"/>
         </w:rPr>
-        <w:t>C</w:t>
-      </w:r>
-      <w:r>
-        <w:rPr>
-          <w:rFonts w:ascii="Times New Roman" w:hAnsi="Times New Roman" w:cs="Times New Roman"/>
-          <w:b/>
-          <w:bCs/>
-          <w:lang w:val="es-EC"/>
-        </w:rPr>
-        <w:t>asos de Prueba</w:t>
+        <w:t>Casos de Prueba</w:t>
       </w:r>
     </w:p>
     <w:tbl>
@@ -870,12 +921,12 @@
         <w:tblLook w:val="04A0" w:firstRow="1" w:lastRow="0" w:firstColumn="1" w:lastColumn="0" w:noHBand="0" w:noVBand="1"/>
       </w:tblPr>
       <w:tblGrid>
-        <w:gridCol w:w="712"/>
-        <w:gridCol w:w="1784"/>
-        <w:gridCol w:w="1508"/>
-        <w:gridCol w:w="1490"/>
-        <w:gridCol w:w="1881"/>
-        <w:gridCol w:w="1975"/>
+        <w:gridCol w:w="691"/>
+        <w:gridCol w:w="1682"/>
+        <w:gridCol w:w="2257"/>
+        <w:gridCol w:w="1436"/>
+        <w:gridCol w:w="1549"/>
+        <w:gridCol w:w="1735"/>
       </w:tblGrid>
       <w:tr>
         <w:trPr>
@@ -883,7 +934,7 @@
         </w:trPr>
         <w:tc>
           <w:tcPr>
-            <w:tcW w:w="712" w:type="dxa"/>
+            <w:tcW w:w="693" w:type="dxa"/>
           </w:tcPr>
           <w:p>
             <w:pPr>
@@ -909,7 +960,7 @@
         </w:tc>
         <w:tc>
           <w:tcPr>
-            <w:tcW w:w="1784" w:type="dxa"/>
+            <w:tcW w:w="1694" w:type="dxa"/>
           </w:tcPr>
           <w:p>
             <w:pPr>
@@ -933,7 +984,7 @@
         </w:tc>
         <w:tc>
           <w:tcPr>
-            <w:tcW w:w="1508" w:type="dxa"/>
+            <w:tcW w:w="2172" w:type="dxa"/>
           </w:tcPr>
           <w:p>
             <w:pPr>
@@ -957,7 +1008,7 @@
         </w:tc>
         <w:tc>
           <w:tcPr>
-            <w:tcW w:w="1490" w:type="dxa"/>
+            <w:tcW w:w="1442" w:type="dxa"/>
           </w:tcPr>
           <w:p>
             <w:pPr>
@@ -981,7 +1032,7 @@
         </w:tc>
         <w:tc>
           <w:tcPr>
-            <w:tcW w:w="1881" w:type="dxa"/>
+            <w:tcW w:w="1587" w:type="dxa"/>
           </w:tcPr>
           <w:p>
             <w:pPr>
@@ -1006,7 +1057,7 @@
         </w:tc>
         <w:tc>
           <w:tcPr>
-            <w:tcW w:w="1975" w:type="dxa"/>
+            <w:tcW w:w="1762" w:type="dxa"/>
           </w:tcPr>
           <w:p>
             <w:pPr>
@@ -1035,7 +1086,7 @@
         </w:trPr>
         <w:tc>
           <w:tcPr>
-            <w:tcW w:w="712" w:type="dxa"/>
+            <w:tcW w:w="693" w:type="dxa"/>
             <w:vAlign w:val="center"/>
           </w:tcPr>
           <w:p>
@@ -1061,29 +1112,43 @@
         </w:tc>
         <w:tc>
           <w:tcPr>
-            <w:tcW w:w="1784" w:type="dxa"/>
-            <w:vAlign w:val="center"/>
-          </w:tcPr>
-          <w:p>
-            <w:pPr>
-              <w:jc w:val="center"/>
-              <w:rPr>
-                <w:rFonts w:ascii="Times New Roman" w:hAnsi="Times New Roman" w:cs="Times New Roman"/>
-                <w:lang w:val="es-EC"/>
-              </w:rPr>
-            </w:pPr>
-            <w:r>
-              <w:rPr>
-                <w:rFonts w:ascii="Times New Roman" w:hAnsi="Times New Roman" w:cs="Times New Roman"/>
-                <w:lang w:val="es-EC"/>
-              </w:rPr>
-              <w:t>1,4</w:t>
-            </w:r>
-          </w:p>
-        </w:tc>
-        <w:tc>
-          <w:tcPr>
-            <w:tcW w:w="1508" w:type="dxa"/>
+            <w:tcW w:w="1694" w:type="dxa"/>
+            <w:vAlign w:val="center"/>
+          </w:tcPr>
+          <w:p>
+            <w:pPr>
+              <w:jc w:val="center"/>
+              <w:rPr>
+                <w:rFonts w:ascii="Times New Roman" w:hAnsi="Times New Roman" w:cs="Times New Roman"/>
+                <w:lang w:val="es-EC"/>
+              </w:rPr>
+            </w:pPr>
+            <w:r>
+              <w:rPr>
+                <w:rFonts w:ascii="Times New Roman" w:hAnsi="Times New Roman" w:cs="Times New Roman"/>
+                <w:lang w:val="es-EC"/>
+              </w:rPr>
+              <w:t>1,</w:t>
+            </w:r>
+            <w:r>
+              <w:rPr>
+                <w:rFonts w:ascii="Times New Roman" w:hAnsi="Times New Roman" w:cs="Times New Roman"/>
+                <w:lang w:val="es-EC"/>
+              </w:rPr>
+              <w:t>2,</w:t>
+            </w:r>
+            <w:r>
+              <w:rPr>
+                <w:rFonts w:ascii="Times New Roman" w:hAnsi="Times New Roman" w:cs="Times New Roman"/>
+                <w:lang w:val="es-EC"/>
+              </w:rPr>
+              <w:t>6</w:t>
+            </w:r>
+          </w:p>
+        </w:tc>
+        <w:tc>
+          <w:tcPr>
+            <w:tcW w:w="2172" w:type="dxa"/>
             <w:vAlign w:val="center"/>
           </w:tcPr>
           <w:p>
@@ -1107,7 +1172,7 @@
         </w:tc>
         <w:tc>
           <w:tcPr>
-            <w:tcW w:w="1490" w:type="dxa"/>
+            <w:tcW w:w="1442" w:type="dxa"/>
             <w:vAlign w:val="center"/>
           </w:tcPr>
           <w:p>
@@ -1129,7 +1194,7 @@
         </w:tc>
         <w:tc>
           <w:tcPr>
-            <w:tcW w:w="1881" w:type="dxa"/>
+            <w:tcW w:w="1587" w:type="dxa"/>
           </w:tcPr>
           <w:p>
             <w:pPr>
@@ -1159,7 +1224,7 @@
         </w:tc>
         <w:tc>
           <w:tcPr>
-            <w:tcW w:w="1975" w:type="dxa"/>
+            <w:tcW w:w="1762" w:type="dxa"/>
             <w:vAlign w:val="center"/>
           </w:tcPr>
           <w:p>
@@ -1186,7 +1251,7 @@
         </w:trPr>
         <w:tc>
           <w:tcPr>
-            <w:tcW w:w="712" w:type="dxa"/>
+            <w:tcW w:w="693" w:type="dxa"/>
             <w:vAlign w:val="center"/>
           </w:tcPr>
           <w:p>
@@ -1212,29 +1277,50 @@
         </w:tc>
         <w:tc>
           <w:tcPr>
-            <w:tcW w:w="1784" w:type="dxa"/>
-            <w:vAlign w:val="center"/>
-          </w:tcPr>
-          <w:p>
-            <w:pPr>
-              <w:jc w:val="center"/>
-              <w:rPr>
-                <w:rFonts w:ascii="Times New Roman" w:hAnsi="Times New Roman" w:cs="Times New Roman"/>
-                <w:lang w:val="es-EC"/>
-              </w:rPr>
-            </w:pPr>
-            <w:r>
-              <w:rPr>
-                <w:rFonts w:ascii="Times New Roman" w:hAnsi="Times New Roman" w:cs="Times New Roman"/>
-                <w:lang w:val="es-EC"/>
-              </w:rPr>
-              <w:t>1,5</w:t>
-            </w:r>
-          </w:p>
-        </w:tc>
-        <w:tc>
-          <w:tcPr>
-            <w:tcW w:w="1508" w:type="dxa"/>
+            <w:tcW w:w="1694" w:type="dxa"/>
+            <w:vAlign w:val="center"/>
+          </w:tcPr>
+          <w:p>
+            <w:pPr>
+              <w:jc w:val="center"/>
+              <w:rPr>
+                <w:rFonts w:ascii="Times New Roman" w:hAnsi="Times New Roman" w:cs="Times New Roman"/>
+                <w:lang w:val="es-EC"/>
+              </w:rPr>
+            </w:pPr>
+            <w:r>
+              <w:rPr>
+                <w:rFonts w:ascii="Times New Roman" w:hAnsi="Times New Roman" w:cs="Times New Roman"/>
+                <w:lang w:val="es-EC"/>
+              </w:rPr>
+              <w:t>1</w:t>
+            </w:r>
+            <w:r>
+              <w:rPr>
+                <w:rFonts w:ascii="Times New Roman" w:hAnsi="Times New Roman" w:cs="Times New Roman"/>
+                <w:lang w:val="es-EC"/>
+              </w:rPr>
+              <w:t>,2</w:t>
+            </w:r>
+            <w:r>
+              <w:rPr>
+                <w:rFonts w:ascii="Times New Roman" w:hAnsi="Times New Roman" w:cs="Times New Roman"/>
+                <w:lang w:val="es-EC"/>
+              </w:rPr>
+              <w:t>,</w:t>
+            </w:r>
+            <w:r>
+              <w:rPr>
+                <w:rFonts w:ascii="Times New Roman" w:hAnsi="Times New Roman" w:cs="Times New Roman"/>
+                <w:lang w:val="es-EC"/>
+              </w:rPr>
+              <w:t>7</w:t>
+            </w:r>
+          </w:p>
+        </w:tc>
+        <w:tc>
+          <w:tcPr>
+            <w:tcW w:w="2172" w:type="dxa"/>
             <w:vAlign w:val="center"/>
           </w:tcPr>
           <w:p>
@@ -1258,7 +1344,7 @@
         </w:tc>
         <w:tc>
           <w:tcPr>
-            <w:tcW w:w="1490" w:type="dxa"/>
+            <w:tcW w:w="1442" w:type="dxa"/>
             <w:vAlign w:val="center"/>
           </w:tcPr>
           <w:p>
@@ -1280,7 +1366,7 @@
         </w:tc>
         <w:tc>
           <w:tcPr>
-            <w:tcW w:w="1881" w:type="dxa"/>
+            <w:tcW w:w="1587" w:type="dxa"/>
           </w:tcPr>
           <w:p>
             <w:pPr>
@@ -1310,7 +1396,7 @@
         </w:tc>
         <w:tc>
           <w:tcPr>
-            <w:tcW w:w="1975" w:type="dxa"/>
+            <w:tcW w:w="1762" w:type="dxa"/>
             <w:vAlign w:val="center"/>
           </w:tcPr>
           <w:p>
@@ -1337,7 +1423,7 @@
         </w:trPr>
         <w:tc>
           <w:tcPr>
-            <w:tcW w:w="712" w:type="dxa"/>
+            <w:tcW w:w="693" w:type="dxa"/>
             <w:vAlign w:val="center"/>
           </w:tcPr>
           <w:p>
@@ -1363,29 +1449,29 @@
         </w:tc>
         <w:tc>
           <w:tcPr>
-            <w:tcW w:w="1784" w:type="dxa"/>
-            <w:vAlign w:val="center"/>
-          </w:tcPr>
-          <w:p>
-            <w:pPr>
-              <w:jc w:val="center"/>
-              <w:rPr>
-                <w:rFonts w:ascii="Times New Roman" w:hAnsi="Times New Roman" w:cs="Times New Roman"/>
-                <w:lang w:val="es-EC"/>
-              </w:rPr>
-            </w:pPr>
-            <w:r>
-              <w:rPr>
-                <w:rFonts w:ascii="Times New Roman" w:hAnsi="Times New Roman" w:cs="Times New Roman"/>
-                <w:lang w:val="es-EC"/>
-              </w:rPr>
-              <w:t>2,5</w:t>
-            </w:r>
-          </w:p>
-        </w:tc>
-        <w:tc>
-          <w:tcPr>
-            <w:tcW w:w="1508" w:type="dxa"/>
+            <w:tcW w:w="1694" w:type="dxa"/>
+            <w:vAlign w:val="center"/>
+          </w:tcPr>
+          <w:p>
+            <w:pPr>
+              <w:jc w:val="center"/>
+              <w:rPr>
+                <w:rFonts w:ascii="Times New Roman" w:hAnsi="Times New Roman" w:cs="Times New Roman"/>
+                <w:lang w:val="es-EC"/>
+              </w:rPr>
+            </w:pPr>
+            <w:r>
+              <w:rPr>
+                <w:rFonts w:ascii="Times New Roman" w:hAnsi="Times New Roman" w:cs="Times New Roman"/>
+                <w:lang w:val="es-EC"/>
+              </w:rPr>
+              <w:t>3,6</w:t>
+            </w:r>
+          </w:p>
+        </w:tc>
+        <w:tc>
+          <w:tcPr>
+            <w:tcW w:w="2172" w:type="dxa"/>
             <w:vAlign w:val="center"/>
           </w:tcPr>
           <w:p>
@@ -1407,7 +1493,7 @@
         </w:tc>
         <w:tc>
           <w:tcPr>
-            <w:tcW w:w="1490" w:type="dxa"/>
+            <w:tcW w:w="1442" w:type="dxa"/>
             <w:vAlign w:val="center"/>
           </w:tcPr>
           <w:p>
@@ -1429,7 +1515,7 @@
         </w:tc>
         <w:tc>
           <w:tcPr>
-            <w:tcW w:w="1881" w:type="dxa"/>
+            <w:tcW w:w="1587" w:type="dxa"/>
           </w:tcPr>
           <w:p>
             <w:pPr>
@@ -1465,7 +1551,7 @@
         </w:tc>
         <w:tc>
           <w:tcPr>
-            <w:tcW w:w="1975" w:type="dxa"/>
+            <w:tcW w:w="1762" w:type="dxa"/>
             <w:vAlign w:val="center"/>
           </w:tcPr>
           <w:p>
@@ -1492,7 +1578,7 @@
         </w:trPr>
         <w:tc>
           <w:tcPr>
-            <w:tcW w:w="712" w:type="dxa"/>
+            <w:tcW w:w="693" w:type="dxa"/>
             <w:vAlign w:val="center"/>
           </w:tcPr>
           <w:p>
@@ -1518,44 +1604,58 @@
         </w:tc>
         <w:tc>
           <w:tcPr>
-            <w:tcW w:w="1784" w:type="dxa"/>
-            <w:vAlign w:val="center"/>
-          </w:tcPr>
-          <w:p>
-            <w:pPr>
-              <w:jc w:val="center"/>
-              <w:rPr>
-                <w:rFonts w:ascii="Times New Roman" w:hAnsi="Times New Roman" w:cs="Times New Roman"/>
-                <w:lang w:val="es-EC"/>
-              </w:rPr>
-            </w:pPr>
-            <w:r>
-              <w:rPr>
-                <w:rFonts w:ascii="Times New Roman" w:hAnsi="Times New Roman" w:cs="Times New Roman"/>
-                <w:lang w:val="es-EC"/>
-              </w:rPr>
-              <w:t>3,5</w:t>
-            </w:r>
-          </w:p>
-        </w:tc>
-        <w:tc>
-          <w:tcPr>
-            <w:tcW w:w="1508" w:type="dxa"/>
-            <w:vAlign w:val="center"/>
-          </w:tcPr>
-          <w:p>
-            <w:pPr>
-              <w:jc w:val="center"/>
-              <w:rPr>
-                <w:rFonts w:ascii="Times New Roman" w:hAnsi="Times New Roman" w:cs="Times New Roman"/>
-                <w:lang w:val="es-EC"/>
-              </w:rPr>
-            </w:pPr>
-          </w:p>
-        </w:tc>
-        <w:tc>
-          <w:tcPr>
-            <w:tcW w:w="1490" w:type="dxa"/>
+            <w:tcW w:w="1694" w:type="dxa"/>
+            <w:vAlign w:val="center"/>
+          </w:tcPr>
+          <w:p>
+            <w:pPr>
+              <w:jc w:val="center"/>
+              <w:rPr>
+                <w:rFonts w:ascii="Times New Roman" w:hAnsi="Times New Roman" w:cs="Times New Roman"/>
+                <w:lang w:val="es-EC"/>
+              </w:rPr>
+            </w:pPr>
+            <w:r>
+              <w:rPr>
+                <w:rFonts w:ascii="Times New Roman" w:hAnsi="Times New Roman" w:cs="Times New Roman"/>
+                <w:lang w:val="es-EC"/>
+              </w:rPr>
+              <w:t>5</w:t>
+            </w:r>
+            <w:r>
+              <w:rPr>
+                <w:rFonts w:ascii="Times New Roman" w:hAnsi="Times New Roman" w:cs="Times New Roman"/>
+                <w:lang w:val="es-EC"/>
+              </w:rPr>
+              <w:t>,</w:t>
+            </w:r>
+            <w:r>
+              <w:rPr>
+                <w:rFonts w:ascii="Times New Roman" w:hAnsi="Times New Roman" w:cs="Times New Roman"/>
+                <w:lang w:val="es-EC"/>
+              </w:rPr>
+              <w:t>6</w:t>
+            </w:r>
+          </w:p>
+        </w:tc>
+        <w:tc>
+          <w:tcPr>
+            <w:tcW w:w="2172" w:type="dxa"/>
+            <w:vAlign w:val="center"/>
+          </w:tcPr>
+          <w:p>
+            <w:pPr>
+              <w:jc w:val="center"/>
+              <w:rPr>
+                <w:rFonts w:ascii="Times New Roman" w:hAnsi="Times New Roman" w:cs="Times New Roman"/>
+                <w:lang w:val="es-EC"/>
+              </w:rPr>
+            </w:pPr>
+          </w:p>
+        </w:tc>
+        <w:tc>
+          <w:tcPr>
+            <w:tcW w:w="1442" w:type="dxa"/>
             <w:vAlign w:val="center"/>
           </w:tcPr>
           <w:p>
@@ -1577,7 +1677,7 @@
         </w:tc>
         <w:tc>
           <w:tcPr>
-            <w:tcW w:w="1881" w:type="dxa"/>
+            <w:tcW w:w="1587" w:type="dxa"/>
           </w:tcPr>
           <w:p>
             <w:pPr>
@@ -1613,7 +1713,7 @@
         </w:tc>
         <w:tc>
           <w:tcPr>
-            <w:tcW w:w="1975" w:type="dxa"/>
+            <w:tcW w:w="1762" w:type="dxa"/>
             <w:vAlign w:val="center"/>
           </w:tcPr>
           <w:p>
@@ -1640,7 +1740,7 @@
         </w:trPr>
         <w:tc>
           <w:tcPr>
-            <w:tcW w:w="712" w:type="dxa"/>
+            <w:tcW w:w="693" w:type="dxa"/>
             <w:vAlign w:val="center"/>
           </w:tcPr>
           <w:p>
@@ -1666,29 +1766,43 @@
         </w:tc>
         <w:tc>
           <w:tcPr>
-            <w:tcW w:w="1784" w:type="dxa"/>
-            <w:vAlign w:val="center"/>
-          </w:tcPr>
-          <w:p>
-            <w:pPr>
-              <w:jc w:val="center"/>
-              <w:rPr>
-                <w:rFonts w:ascii="Times New Roman" w:hAnsi="Times New Roman" w:cs="Times New Roman"/>
-                <w:lang w:val="es-EC"/>
-              </w:rPr>
-            </w:pPr>
-            <w:r>
-              <w:rPr>
-                <w:rFonts w:ascii="Times New Roman" w:hAnsi="Times New Roman" w:cs="Times New Roman"/>
-                <w:lang w:val="es-EC"/>
-              </w:rPr>
-              <w:t>1,6</w:t>
-            </w:r>
-          </w:p>
-        </w:tc>
-        <w:tc>
-          <w:tcPr>
-            <w:tcW w:w="1508" w:type="dxa"/>
+            <w:tcW w:w="1694" w:type="dxa"/>
+            <w:vAlign w:val="center"/>
+          </w:tcPr>
+          <w:p>
+            <w:pPr>
+              <w:jc w:val="center"/>
+              <w:rPr>
+                <w:rFonts w:ascii="Times New Roman" w:hAnsi="Times New Roman" w:cs="Times New Roman"/>
+                <w:lang w:val="es-EC"/>
+              </w:rPr>
+            </w:pPr>
+            <w:r>
+              <w:rPr>
+                <w:rFonts w:ascii="Times New Roman" w:hAnsi="Times New Roman" w:cs="Times New Roman"/>
+                <w:lang w:val="es-EC"/>
+              </w:rPr>
+              <w:t>1</w:t>
+            </w:r>
+            <w:r>
+              <w:rPr>
+                <w:rFonts w:ascii="Times New Roman" w:hAnsi="Times New Roman" w:cs="Times New Roman"/>
+                <w:lang w:val="es-EC"/>
+              </w:rPr>
+              <w:t>,</w:t>
+            </w:r>
+            <w:r>
+              <w:rPr>
+                <w:rFonts w:ascii="Times New Roman" w:hAnsi="Times New Roman" w:cs="Times New Roman"/>
+                <w:lang w:val="es-EC"/>
+              </w:rPr>
+              <w:t>8</w:t>
+            </w:r>
+          </w:p>
+        </w:tc>
+        <w:tc>
+          <w:tcPr>
+            <w:tcW w:w="2172" w:type="dxa"/>
             <w:vAlign w:val="center"/>
           </w:tcPr>
           <w:p>
@@ -1712,22 +1826,22 @@
         </w:tc>
         <w:tc>
           <w:tcPr>
-            <w:tcW w:w="1490" w:type="dxa"/>
-            <w:vAlign w:val="center"/>
-          </w:tcPr>
-          <w:p>
-            <w:pPr>
-              <w:jc w:val="center"/>
-              <w:rPr>
-                <w:rFonts w:ascii="Times New Roman" w:hAnsi="Times New Roman" w:cs="Times New Roman"/>
-                <w:lang w:val="es-EC"/>
-              </w:rPr>
-            </w:pPr>
-          </w:p>
-        </w:tc>
-        <w:tc>
-          <w:tcPr>
-            <w:tcW w:w="1881" w:type="dxa"/>
+            <w:tcW w:w="1442" w:type="dxa"/>
+            <w:vAlign w:val="center"/>
+          </w:tcPr>
+          <w:p>
+            <w:pPr>
+              <w:jc w:val="center"/>
+              <w:rPr>
+                <w:rFonts w:ascii="Times New Roman" w:hAnsi="Times New Roman" w:cs="Times New Roman"/>
+                <w:lang w:val="es-EC"/>
+              </w:rPr>
+            </w:pPr>
+          </w:p>
+        </w:tc>
+        <w:tc>
+          <w:tcPr>
+            <w:tcW w:w="1587" w:type="dxa"/>
           </w:tcPr>
           <w:p>
             <w:pPr>
@@ -1763,7 +1877,7 @@
         </w:tc>
         <w:tc>
           <w:tcPr>
-            <w:tcW w:w="1975" w:type="dxa"/>
+            <w:tcW w:w="1762" w:type="dxa"/>
             <w:vAlign w:val="center"/>
           </w:tcPr>
           <w:p>
@@ -1780,6 +1894,162 @@
                 <w:lang w:val="es-EC"/>
               </w:rPr>
               <w:t>Error, no se ingresó la contraseña</w:t>
+            </w:r>
+          </w:p>
+        </w:tc>
+      </w:tr>
+      <w:tr>
+        <w:trPr>
+          <w:jc w:val="center"/>
+        </w:trPr>
+        <w:tc>
+          <w:tcPr>
+            <w:tcW w:w="693" w:type="dxa"/>
+            <w:vAlign w:val="center"/>
+          </w:tcPr>
+          <w:p>
+            <w:pPr>
+              <w:jc w:val="center"/>
+              <w:rPr>
+                <w:rFonts w:ascii="Times New Roman" w:hAnsi="Times New Roman" w:cs="Times New Roman"/>
+                <w:b/>
+                <w:bCs/>
+                <w:lang w:val="es-EC"/>
+              </w:rPr>
+            </w:pPr>
+            <w:r>
+              <w:rPr>
+                <w:rFonts w:ascii="Times New Roman" w:hAnsi="Times New Roman" w:cs="Times New Roman"/>
+                <w:b/>
+                <w:bCs/>
+                <w:lang w:val="es-EC"/>
+              </w:rPr>
+              <w:t>6</w:t>
+            </w:r>
+          </w:p>
+        </w:tc>
+        <w:tc>
+          <w:tcPr>
+            <w:tcW w:w="1694" w:type="dxa"/>
+            <w:vAlign w:val="center"/>
+          </w:tcPr>
+          <w:p>
+            <w:pPr>
+              <w:jc w:val="center"/>
+              <w:rPr>
+                <w:rFonts w:ascii="Times New Roman" w:hAnsi="Times New Roman" w:cs="Times New Roman"/>
+                <w:lang w:val="es-EC"/>
+              </w:rPr>
+            </w:pPr>
+            <w:r>
+              <w:rPr>
+                <w:rFonts w:ascii="Times New Roman" w:hAnsi="Times New Roman" w:cs="Times New Roman"/>
+                <w:lang w:val="es-EC"/>
+              </w:rPr>
+              <w:t>1,4,6</w:t>
+            </w:r>
+          </w:p>
+        </w:tc>
+        <w:tc>
+          <w:tcPr>
+            <w:tcW w:w="2172" w:type="dxa"/>
+            <w:vAlign w:val="center"/>
+          </w:tcPr>
+          <w:p>
+            <w:pPr>
+              <w:jc w:val="center"/>
+              <w:rPr>
+                <w:rFonts w:ascii="Times New Roman" w:hAnsi="Times New Roman" w:cs="Times New Roman"/>
+                <w:lang w:val="es-EC"/>
+              </w:rPr>
+            </w:pPr>
+            <w:proofErr w:type="spellStart"/>
+            <w:r>
+              <w:rPr>
+                <w:rFonts w:ascii="Times New Roman" w:hAnsi="Times New Roman" w:cs="Times New Roman"/>
+                <w:lang w:val="es-EC"/>
+              </w:rPr>
+              <w:t>daviddaviddaviddavids</w:t>
+            </w:r>
+            <w:proofErr w:type="spellEnd"/>
+          </w:p>
+        </w:tc>
+        <w:tc>
+          <w:tcPr>
+            <w:tcW w:w="1442" w:type="dxa"/>
+            <w:vAlign w:val="center"/>
+          </w:tcPr>
+          <w:p>
+            <w:pPr>
+              <w:jc w:val="center"/>
+              <w:rPr>
+                <w:rFonts w:ascii="Times New Roman" w:hAnsi="Times New Roman" w:cs="Times New Roman"/>
+                <w:lang w:val="es-EC"/>
+              </w:rPr>
+            </w:pPr>
+            <w:r>
+              <w:rPr>
+                <w:rFonts w:ascii="Times New Roman" w:hAnsi="Times New Roman" w:cs="Times New Roman"/>
+                <w:lang w:val="es-EC"/>
+              </w:rPr>
+              <w:t>12346</w:t>
+            </w:r>
+          </w:p>
+        </w:tc>
+        <w:tc>
+          <w:tcPr>
+            <w:tcW w:w="1587" w:type="dxa"/>
+          </w:tcPr>
+          <w:p>
+            <w:pPr>
+              <w:jc w:val="center"/>
+              <w:rPr>
+                <w:rFonts w:ascii="Times New Roman" w:hAnsi="Times New Roman" w:cs="Times New Roman"/>
+                <w:sz w:val="20"/>
+                <w:szCs w:val="20"/>
+                <w:lang w:val="es-EC"/>
+              </w:rPr>
+            </w:pPr>
+            <w:proofErr w:type="spellStart"/>
+            <w:r>
+              <w:rPr>
+                <w:rFonts w:ascii="Times New Roman" w:hAnsi="Times New Roman" w:cs="Times New Roman"/>
+                <w:sz w:val="20"/>
+                <w:szCs w:val="20"/>
+                <w:lang w:val="es-EC"/>
+              </w:rPr>
+              <w:t>david</w:t>
+            </w:r>
+            <w:proofErr w:type="spellEnd"/>
+            <w:r>
+              <w:rPr>
+                <w:rFonts w:ascii="Times New Roman" w:hAnsi="Times New Roman" w:cs="Times New Roman"/>
+                <w:sz w:val="20"/>
+                <w:szCs w:val="20"/>
+                <w:lang w:val="es-EC"/>
+              </w:rPr>
+              <w:t xml:space="preserve"> -- 1234</w:t>
+            </w:r>
+          </w:p>
+        </w:tc>
+        <w:tc>
+          <w:tcPr>
+            <w:tcW w:w="1762" w:type="dxa"/>
+            <w:vAlign w:val="center"/>
+          </w:tcPr>
+          <w:p>
+            <w:pPr>
+              <w:jc w:val="center"/>
+              <w:rPr>
+                <w:rFonts w:ascii="Times New Roman" w:hAnsi="Times New Roman" w:cs="Times New Roman"/>
+              </w:rPr>
+            </w:pPr>
+            <w:r>
+              <w:rPr>
+                <w:rFonts w:ascii="Times New Roman" w:hAnsi="Times New Roman" w:cs="Times New Roman"/>
+                <w:lang w:val="es-EC"/>
+              </w:rPr>
+              <w:t xml:space="preserve">Error, cadena mayor a 20 caracteres. </w:t>
             </w:r>
           </w:p>
         </w:tc>
@@ -2326,25 +2596,7 @@
                 <w:szCs w:val="20"/>
                 <w:lang w:val="es-EC"/>
               </w:rPr>
-              <w:t xml:space="preserve">Caracteres que </w:t>
-            </w:r>
-            <w:r>
-              <w:rPr>
-                <w:rFonts w:ascii="Times New Roman" w:hAnsi="Times New Roman" w:cs="Times New Roman"/>
-                <w:sz w:val="20"/>
-                <w:szCs w:val="20"/>
-                <w:lang w:val="es-EC"/>
-              </w:rPr>
-              <w:t xml:space="preserve">NO </w:t>
-            </w:r>
-            <w:r>
-              <w:rPr>
-                <w:rFonts w:ascii="Times New Roman" w:hAnsi="Times New Roman" w:cs="Times New Roman"/>
-                <w:sz w:val="20"/>
-                <w:szCs w:val="20"/>
-                <w:lang w:val="es-EC"/>
-              </w:rPr>
-              <w:t xml:space="preserve">sean elemento de </w:t>
+              <w:t xml:space="preserve">Caracteres que NO sean elemento de </w:t>
             </w:r>
             <w:r>
               <w:rPr>
@@ -2659,18 +2911,7 @@
                 <w:szCs w:val="20"/>
                 <w:lang w:val="es-EC"/>
               </w:rPr>
-              <w:t>12</w:t>
-            </w:r>
-            <w:r>
-              <w:rPr>
-                <w:rFonts w:ascii="Times New Roman" w:hAnsi="Times New Roman" w:cs="Times New Roman"/>
-                <w:b/>
-                <w:bCs/>
-                <w:sz w:val="20"/>
-                <w:szCs w:val="20"/>
-                <w:lang w:val="es-EC"/>
-              </w:rPr>
-              <w:t xml:space="preserve">: </w:t>
+              <w:t xml:space="preserve">12: </w:t>
             </w:r>
             <w:r>
               <w:rPr>
@@ -3039,16 +3280,7 @@
                 <w:szCs w:val="20"/>
                 <w:lang w:val="es-EC"/>
               </w:rPr>
-              <w:t xml:space="preserve">Ingresar </w:t>
-            </w:r>
-            <w:r>
-              <w:rPr>
-                <w:rFonts w:ascii="Times New Roman" w:hAnsi="Times New Roman" w:cs="Times New Roman"/>
-                <w:sz w:val="20"/>
-                <w:szCs w:val="20"/>
-                <w:lang w:val="es-EC"/>
-              </w:rPr>
-              <w:t>contraseña</w:t>
+              <w:t>Ingresar contraseña</w:t>
             </w:r>
           </w:p>
         </w:tc>
@@ -3209,7 +3441,6 @@
           <w:bCs/>
           <w:lang w:val="es-EC"/>
         </w:rPr>
-        <w:lastRenderedPageBreak/>
         <w:t>Casos de Prueba</w:t>
       </w:r>
     </w:p>
@@ -3502,14 +3733,7 @@
                 <w:rFonts w:ascii="Times New Roman" w:hAnsi="Times New Roman" w:cs="Times New Roman"/>
                 <w:lang w:val="es-EC"/>
               </w:rPr>
-              <w:t>da</w:t>
-            </w:r>
-            <w:r>
-              <w:rPr>
-                <w:rFonts w:ascii="Times New Roman" w:hAnsi="Times New Roman" w:cs="Times New Roman"/>
-                <w:lang w:val="es-EC"/>
-              </w:rPr>
-              <w:t>lopez</w:t>
+              <w:t>dalopez</w:t>
             </w:r>
             <w:proofErr w:type="spellEnd"/>
           </w:p>
@@ -3689,21 +3913,7 @@
                 <w:rFonts w:ascii="Times New Roman" w:hAnsi="Times New Roman" w:cs="Times New Roman"/>
                 <w:lang w:val="es-EC"/>
               </w:rPr>
-              <w:t>1,</w:t>
-            </w:r>
-            <w:r>
-              <w:rPr>
-                <w:rFonts w:ascii="Times New Roman" w:hAnsi="Times New Roman" w:cs="Times New Roman"/>
-                <w:lang w:val="es-EC"/>
-              </w:rPr>
-              <w:t>8</w:t>
-            </w:r>
-            <w:r>
-              <w:rPr>
-                <w:rFonts w:ascii="Times New Roman" w:hAnsi="Times New Roman" w:cs="Times New Roman"/>
-                <w:lang w:val="es-EC"/>
-              </w:rPr>
-              <w:t>,9,10,14,16</w:t>
+              <w:t>1,8,9,10,14,16</w:t>
             </w:r>
           </w:p>
         </w:tc>
@@ -3901,21 +4111,7 @@
                 <w:rFonts w:ascii="Times New Roman" w:hAnsi="Times New Roman" w:cs="Times New Roman"/>
                 <w:lang w:val="es-EC"/>
               </w:rPr>
-              <w:t>1,4,5,</w:t>
-            </w:r>
-            <w:r>
-              <w:rPr>
-                <w:rFonts w:ascii="Times New Roman" w:hAnsi="Times New Roman" w:cs="Times New Roman"/>
-                <w:lang w:val="es-EC"/>
-              </w:rPr>
-              <w:t>13</w:t>
-            </w:r>
-            <w:r>
-              <w:rPr>
-                <w:rFonts w:ascii="Times New Roman" w:hAnsi="Times New Roman" w:cs="Times New Roman"/>
-                <w:lang w:val="es-EC"/>
-              </w:rPr>
-              <w:t>,14,16</w:t>
+              <w:t>1,4,5,13,14,16</w:t>
             </w:r>
           </w:p>
         </w:tc>
@@ -4125,14 +4321,7 @@
                 <w:rFonts w:ascii="Times New Roman" w:hAnsi="Times New Roman" w:cs="Times New Roman"/>
                 <w:lang w:val="es-EC"/>
               </w:rPr>
-              <w:t>2</w:t>
-            </w:r>
-            <w:r>
-              <w:rPr>
-                <w:rFonts w:ascii="Times New Roman" w:hAnsi="Times New Roman" w:cs="Times New Roman"/>
-                <w:lang w:val="es-EC"/>
-              </w:rPr>
-              <w:t>,4,5,9,10,14,16</w:t>
+              <w:t>2,4,5,9,10,14,16</w:t>
             </w:r>
           </w:p>
         </w:tc>
@@ -4358,35 +4547,7 @@
                 <w:rFonts w:ascii="Times New Roman" w:hAnsi="Times New Roman" w:cs="Times New Roman"/>
                 <w:lang w:val="es-EC"/>
               </w:rPr>
-              <w:t>1,</w:t>
-            </w:r>
-            <w:r>
-              <w:rPr>
-                <w:rFonts w:ascii="Times New Roman" w:hAnsi="Times New Roman" w:cs="Times New Roman"/>
-                <w:lang w:val="es-EC"/>
-              </w:rPr>
-              <w:t>6</w:t>
-            </w:r>
-            <w:r>
-              <w:rPr>
-                <w:rFonts w:ascii="Times New Roman" w:hAnsi="Times New Roman" w:cs="Times New Roman"/>
-                <w:lang w:val="es-EC"/>
-              </w:rPr>
-              <w:t>,</w:t>
-            </w:r>
-            <w:r>
-              <w:rPr>
-                <w:rFonts w:ascii="Times New Roman" w:hAnsi="Times New Roman" w:cs="Times New Roman"/>
-                <w:lang w:val="es-EC"/>
-              </w:rPr>
-              <w:t>7</w:t>
-            </w:r>
-            <w:r>
-              <w:rPr>
-                <w:rFonts w:ascii="Times New Roman" w:hAnsi="Times New Roman" w:cs="Times New Roman"/>
-                <w:lang w:val="es-EC"/>
-              </w:rPr>
-              <w:t>,9,10,14,16</w:t>
+              <w:t>1,6,7,9,10,14,16</w:t>
             </w:r>
           </w:p>
         </w:tc>
@@ -4579,16 +4740,7 @@
                 <w:szCs w:val="20"/>
                 <w:lang w:val="es-EC"/>
               </w:rPr>
-              <w:t>nombre</w:t>
-            </w:r>
-            <w:r>
-              <w:rPr>
-                <w:rFonts w:ascii="Times New Roman" w:hAnsi="Times New Roman" w:cs="Times New Roman"/>
-                <w:sz w:val="20"/>
-                <w:szCs w:val="20"/>
-                <w:lang w:val="es-EC"/>
-              </w:rPr>
-              <w:t xml:space="preserve"> tiene más de 20 caracteres</w:t>
+              <w:t>nombre tiene más de 20 caracteres</w:t>
             </w:r>
           </w:p>
         </w:tc>
@@ -4641,21 +4793,7 @@
                 <w:rFonts w:ascii="Times New Roman" w:hAnsi="Times New Roman" w:cs="Times New Roman"/>
                 <w:lang w:val="es-EC"/>
               </w:rPr>
-              <w:t>1,4,5,9,10,1</w:t>
-            </w:r>
-            <w:r>
-              <w:rPr>
-                <w:rFonts w:ascii="Times New Roman" w:hAnsi="Times New Roman" w:cs="Times New Roman"/>
-                <w:lang w:val="es-EC"/>
-              </w:rPr>
-              <w:t>5</w:t>
-            </w:r>
-            <w:r>
-              <w:rPr>
-                <w:rFonts w:ascii="Times New Roman" w:hAnsi="Times New Roman" w:cs="Times New Roman"/>
-                <w:lang w:val="es-EC"/>
-              </w:rPr>
-              <w:t>,16</w:t>
+              <w:t>1,4,5,9,10,15,16</w:t>
             </w:r>
           </w:p>
         </w:tc>
@@ -4850,14 +4988,7 @@
                 <w:rFonts w:ascii="Times New Roman" w:hAnsi="Times New Roman" w:cs="Times New Roman"/>
                 <w:lang w:val="es-EC"/>
               </w:rPr>
-              <w:t>1,4,5,9,10,15,1</w:t>
-            </w:r>
-            <w:r>
-              <w:rPr>
-                <w:rFonts w:ascii="Times New Roman" w:hAnsi="Times New Roman" w:cs="Times New Roman"/>
-                <w:lang w:val="es-EC"/>
-              </w:rPr>
-              <w:t>7</w:t>
+              <w:t>1,4,5,9,10,15,17</w:t>
             </w:r>
           </w:p>
         </w:tc>
@@ -5351,18 +5482,7 @@
                 <w:szCs w:val="20"/>
                 <w:lang w:val="es-EC"/>
               </w:rPr>
-              <w:t>Nombre</w:t>
-            </w:r>
-            <w:r>
-              <w:rPr>
-                <w:rFonts w:ascii="Times New Roman" w:hAnsi="Times New Roman" w:cs="Times New Roman"/>
-                <w:b/>
-                <w:bCs/>
-                <w:sz w:val="20"/>
-                <w:szCs w:val="20"/>
-                <w:lang w:val="es-EC"/>
-              </w:rPr>
-              <w:t xml:space="preserve"> del producto</w:t>
+              <w:t>Nombre del producto</w:t>
             </w:r>
           </w:p>
         </w:tc>
@@ -5953,18 +6073,7 @@
                 <w:szCs w:val="20"/>
                 <w:lang w:val="es-EC"/>
               </w:rPr>
-              <w:t>1</w:t>
-            </w:r>
-            <w:r>
-              <w:rPr>
-                <w:rFonts w:ascii="Times New Roman" w:hAnsi="Times New Roman" w:cs="Times New Roman"/>
-                <w:b/>
-                <w:bCs/>
-                <w:sz w:val="20"/>
-                <w:szCs w:val="20"/>
-                <w:lang w:val="es-EC"/>
-              </w:rPr>
-              <w:t>3</w:t>
+              <w:t>13</w:t>
             </w:r>
             <w:r>
               <w:rPr>
@@ -6016,18 +6125,7 @@
                 <w:szCs w:val="20"/>
                 <w:lang w:val="es-EC"/>
               </w:rPr>
-              <w:t>1</w:t>
-            </w:r>
-            <w:r>
-              <w:rPr>
-                <w:rFonts w:ascii="Times New Roman" w:hAnsi="Times New Roman" w:cs="Times New Roman"/>
-                <w:b/>
-                <w:bCs/>
-                <w:sz w:val="20"/>
-                <w:szCs w:val="20"/>
-                <w:lang w:val="es-EC"/>
-              </w:rPr>
-              <w:t>4</w:t>
+              <w:t>14</w:t>
             </w:r>
             <w:r>
               <w:rPr>
@@ -6132,18 +6230,7 @@
                 <w:szCs w:val="20"/>
                 <w:lang w:val="es-EC"/>
               </w:rPr>
-              <w:t>1</w:t>
-            </w:r>
-            <w:r>
-              <w:rPr>
-                <w:rFonts w:ascii="Times New Roman" w:hAnsi="Times New Roman" w:cs="Times New Roman"/>
-                <w:b/>
-                <w:bCs/>
-                <w:sz w:val="20"/>
-                <w:szCs w:val="20"/>
-                <w:lang w:val="es-EC"/>
-              </w:rPr>
-              <w:t>6</w:t>
+              <w:t>16</w:t>
             </w:r>
             <w:r>
               <w:rPr>
@@ -6303,18 +6390,7 @@
                 <w:szCs w:val="20"/>
                 <w:lang w:val="es-EC"/>
               </w:rPr>
-              <w:t>1</w:t>
-            </w:r>
-            <w:r>
-              <w:rPr>
-                <w:rFonts w:ascii="Times New Roman" w:hAnsi="Times New Roman" w:cs="Times New Roman"/>
-                <w:b/>
-                <w:bCs/>
-                <w:sz w:val="20"/>
-                <w:szCs w:val="20"/>
-                <w:lang w:val="es-EC"/>
-              </w:rPr>
-              <w:t>8</w:t>
+              <w:t>18</w:t>
             </w:r>
             <w:r>
               <w:rPr>
@@ -6366,18 +6442,7 @@
                 <w:szCs w:val="20"/>
                 <w:lang w:val="es-EC"/>
               </w:rPr>
-              <w:t>1</w:t>
-            </w:r>
-            <w:r>
-              <w:rPr>
-                <w:rFonts w:ascii="Times New Roman" w:hAnsi="Times New Roman" w:cs="Times New Roman"/>
-                <w:b/>
-                <w:bCs/>
-                <w:sz w:val="20"/>
-                <w:szCs w:val="20"/>
-                <w:lang w:val="es-EC"/>
-              </w:rPr>
-              <w:t>9</w:t>
+              <w:t>19</w:t>
             </w:r>
             <w:r>
               <w:rPr>
@@ -7368,14 +7433,7 @@
                 <w:rFonts w:ascii="Times New Roman" w:hAnsi="Times New Roman" w:cs="Times New Roman"/>
                 <w:lang w:val="es-EC"/>
               </w:rPr>
-              <w:t>2</w:t>
-            </w:r>
-            <w:r>
-              <w:rPr>
-                <w:rFonts w:ascii="Times New Roman" w:hAnsi="Times New Roman" w:cs="Times New Roman"/>
-                <w:lang w:val="es-EC"/>
-              </w:rPr>
-              <w:t>,4,7,10,13,14,18,19,23</w:t>
+              <w:t>2,4,7,10,13,14,18,19,23</w:t>
             </w:r>
           </w:p>
         </w:tc>
@@ -7399,16 +7457,7 @@
                 <w:szCs w:val="14"/>
                 <w:lang w:val="es-EC"/>
               </w:rPr>
-              <w:t>001</w:t>
-            </w:r>
-            <w:r>
-              <w:rPr>
-                <w:rFonts w:ascii="Times New Roman" w:hAnsi="Times New Roman" w:cs="Times New Roman"/>
-                <w:sz w:val="14"/>
-                <w:szCs w:val="14"/>
-                <w:lang w:val="es-EC"/>
-              </w:rPr>
-              <w:t>002003004005006007</w:t>
+              <w:t>001002003004005006007</w:t>
             </w:r>
           </w:p>
         </w:tc>
@@ -7630,21 +7679,7 @@
                 <w:rFonts w:ascii="Times New Roman" w:hAnsi="Times New Roman" w:cs="Times New Roman"/>
                 <w:lang w:val="es-EC"/>
               </w:rPr>
-              <w:t>1,</w:t>
-            </w:r>
-            <w:r>
-              <w:rPr>
-                <w:rFonts w:ascii="Times New Roman" w:hAnsi="Times New Roman" w:cs="Times New Roman"/>
-                <w:lang w:val="es-EC"/>
-              </w:rPr>
-              <w:t>5</w:t>
-            </w:r>
-            <w:r>
-              <w:rPr>
-                <w:rFonts w:ascii="Times New Roman" w:hAnsi="Times New Roman" w:cs="Times New Roman"/>
-                <w:lang w:val="es-EC"/>
-              </w:rPr>
-              <w:t>,7,10,13,14,18,19,23</w:t>
+              <w:t>1,5,7,10,13,14,18,19,23</w:t>
             </w:r>
           </w:p>
         </w:tc>
@@ -7848,25 +7883,7 @@
                 <w:szCs w:val="20"/>
                 <w:lang w:val="es-EC"/>
               </w:rPr>
-              <w:t xml:space="preserve">Error, </w:t>
-            </w:r>
-            <w:r>
-              <w:rPr>
-                <w:rFonts w:ascii="Times New Roman" w:hAnsi="Times New Roman" w:cs="Times New Roman"/>
-                <w:sz w:val="20"/>
-                <w:szCs w:val="20"/>
-                <w:lang w:val="es-EC"/>
-              </w:rPr>
-              <w:t>Nombre</w:t>
-            </w:r>
-            <w:r>
-              <w:rPr>
-                <w:rFonts w:ascii="Times New Roman" w:hAnsi="Times New Roman" w:cs="Times New Roman"/>
-                <w:sz w:val="20"/>
-                <w:szCs w:val="20"/>
-                <w:lang w:val="es-EC"/>
-              </w:rPr>
-              <w:t xml:space="preserve"> tiene más de 20 caracteres</w:t>
+              <w:t>Error, Nombre tiene más de 20 caracteres</w:t>
             </w:r>
           </w:p>
         </w:tc>
@@ -7919,21 +7936,7 @@
                 <w:rFonts w:ascii="Times New Roman" w:hAnsi="Times New Roman" w:cs="Times New Roman"/>
                 <w:lang w:val="es-EC"/>
               </w:rPr>
-              <w:t>1,4,</w:t>
-            </w:r>
-            <w:r>
-              <w:rPr>
-                <w:rFonts w:ascii="Times New Roman" w:hAnsi="Times New Roman" w:cs="Times New Roman"/>
-                <w:lang w:val="es-EC"/>
-              </w:rPr>
-              <w:t>8</w:t>
-            </w:r>
-            <w:r>
-              <w:rPr>
-                <w:rFonts w:ascii="Times New Roman" w:hAnsi="Times New Roman" w:cs="Times New Roman"/>
-                <w:lang w:val="es-EC"/>
-              </w:rPr>
-              <w:t>,10,13,14,18,19,23</w:t>
+              <w:t>1,4,8,10,13,14,18,19,23</w:t>
             </w:r>
           </w:p>
         </w:tc>
@@ -8387,21 +8390,7 @@
                 <w:rFonts w:ascii="Times New Roman" w:hAnsi="Times New Roman" w:cs="Times New Roman"/>
                 <w:lang w:val="es-EC"/>
               </w:rPr>
-              <w:t>1,4,7,10,1</w:t>
-            </w:r>
-            <w:r>
-              <w:rPr>
-                <w:rFonts w:ascii="Times New Roman" w:hAnsi="Times New Roman" w:cs="Times New Roman"/>
-                <w:lang w:val="es-EC"/>
-              </w:rPr>
-              <w:t>6</w:t>
-            </w:r>
-            <w:r>
-              <w:rPr>
-                <w:rFonts w:ascii="Times New Roman" w:hAnsi="Times New Roman" w:cs="Times New Roman"/>
-                <w:lang w:val="es-EC"/>
-              </w:rPr>
-              <w:t>,18,19,23</w:t>
+              <w:t>1,4,7,10,16,18,19,23</w:t>
             </w:r>
           </w:p>
         </w:tc>
@@ -8645,21 +8634,7 @@
                 <w:rFonts w:ascii="Times New Roman" w:hAnsi="Times New Roman" w:cs="Times New Roman"/>
                 <w:lang w:val="es-EC"/>
               </w:rPr>
-              <w:t>1,4,7,10,13,14,</w:t>
-            </w:r>
-            <w:r>
-              <w:rPr>
-                <w:rFonts w:ascii="Times New Roman" w:hAnsi="Times New Roman" w:cs="Times New Roman"/>
-                <w:lang w:val="es-EC"/>
-              </w:rPr>
-              <w:t>21</w:t>
-            </w:r>
-            <w:r>
-              <w:rPr>
-                <w:rFonts w:ascii="Times New Roman" w:hAnsi="Times New Roman" w:cs="Times New Roman"/>
-                <w:lang w:val="es-EC"/>
-              </w:rPr>
-              <w:t>,23</w:t>
+              <w:t>1,4,7,10,13,14,21,23</w:t>
             </w:r>
           </w:p>
         </w:tc>
@@ -8903,21 +8878,7 @@
                 <w:rFonts w:ascii="Times New Roman" w:hAnsi="Times New Roman" w:cs="Times New Roman"/>
                 <w:lang w:val="es-EC"/>
               </w:rPr>
-              <w:t>1,4,7,10,</w:t>
-            </w:r>
-            <w:r>
-              <w:rPr>
-                <w:rFonts w:ascii="Times New Roman" w:hAnsi="Times New Roman" w:cs="Times New Roman"/>
-                <w:lang w:val="es-EC"/>
-              </w:rPr>
-              <w:t>15</w:t>
-            </w:r>
-            <w:r>
-              <w:rPr>
-                <w:rFonts w:ascii="Times New Roman" w:hAnsi="Times New Roman" w:cs="Times New Roman"/>
-                <w:lang w:val="es-EC"/>
-              </w:rPr>
-              <w:t>,18,19,23</w:t>
+              <w:t>1,4,7,10,15,18,19,23</w:t>
             </w:r>
           </w:p>
         </w:tc>
@@ -9165,21 +9126,7 @@
                 <w:rFonts w:ascii="Times New Roman" w:hAnsi="Times New Roman" w:cs="Times New Roman"/>
                 <w:lang w:val="es-EC"/>
               </w:rPr>
-              <w:t>1,4,7,10,13,14,</w:t>
-            </w:r>
-            <w:r>
-              <w:rPr>
-                <w:rFonts w:ascii="Times New Roman" w:hAnsi="Times New Roman" w:cs="Times New Roman"/>
-                <w:lang w:val="es-EC"/>
-              </w:rPr>
-              <w:t>20</w:t>
-            </w:r>
-            <w:r>
-              <w:rPr>
-                <w:rFonts w:ascii="Times New Roman" w:hAnsi="Times New Roman" w:cs="Times New Roman"/>
-                <w:lang w:val="es-EC"/>
-              </w:rPr>
-              <w:t>,23</w:t>
+              <w:t>1,4,7,10,13,14,20,23</w:t>
             </w:r>
           </w:p>
         </w:tc>
@@ -9418,14 +9365,7 @@
                 <w:rFonts w:ascii="Times New Roman" w:hAnsi="Times New Roman" w:cs="Times New Roman"/>
                 <w:lang w:val="es-EC"/>
               </w:rPr>
-              <w:t>1,4,7,10,13,14,18,19,2</w:t>
-            </w:r>
-            <w:r>
-              <w:rPr>
-                <w:rFonts w:ascii="Times New Roman" w:hAnsi="Times New Roman" w:cs="Times New Roman"/>
-                <w:lang w:val="es-EC"/>
-              </w:rPr>
-              <w:t>4</w:t>
+              <w:t>1,4,7,10,13,14,18,19,24</w:t>
             </w:r>
           </w:p>
         </w:tc>
@@ -9704,14 +9644,7 @@
                 <w:rFonts w:ascii="Times New Roman" w:hAnsi="Times New Roman" w:cs="Times New Roman"/>
                 <w:lang w:val="es-EC"/>
               </w:rPr>
-              <w:t>3</w:t>
-            </w:r>
-            <w:r>
-              <w:rPr>
-                <w:rFonts w:ascii="Times New Roman" w:hAnsi="Times New Roman" w:cs="Times New Roman"/>
-                <w:lang w:val="es-EC"/>
-              </w:rPr>
-              <w:t>,4,7,10,13,14,18,19,23</w:t>
+              <w:t>3,4,7,10,13,14,18,19,23</w:t>
             </w:r>
           </w:p>
         </w:tc>
@@ -10015,19 +9948,7 @@
           <w:szCs w:val="24"/>
           <w:lang w:val="es-EC"/>
         </w:rPr>
-        <w:lastRenderedPageBreak/>
-        <w:t>Editar</w:t>
-      </w:r>
-      <w:r>
-        <w:rPr>
-          <w:rFonts w:ascii="Times New Roman" w:hAnsi="Times New Roman" w:cs="Times New Roman"/>
-          <w:b/>
-          <w:bCs/>
-          <w:sz w:val="24"/>
-          <w:szCs w:val="24"/>
-          <w:lang w:val="es-EC"/>
-        </w:rPr>
-        <w:t xml:space="preserve"> Producto</w:t>
+        <w:t>Editar Producto</w:t>
       </w:r>
     </w:p>
     <w:p>
@@ -10821,18 +10742,7 @@
                 <w:szCs w:val="20"/>
                 <w:lang w:val="es-EC"/>
               </w:rPr>
-              <w:t>1</w:t>
-            </w:r>
-            <w:r>
-              <w:rPr>
-                <w:rFonts w:ascii="Times New Roman" w:hAnsi="Times New Roman" w:cs="Times New Roman"/>
-                <w:b/>
-                <w:bCs/>
-                <w:sz w:val="20"/>
-                <w:szCs w:val="20"/>
-                <w:lang w:val="es-EC"/>
-              </w:rPr>
-              <w:t>1</w:t>
+              <w:t>11</w:t>
             </w:r>
             <w:r>
               <w:rPr>
@@ -10887,18 +10797,7 @@
                 <w:szCs w:val="20"/>
                 <w:lang w:val="es-EC"/>
               </w:rPr>
-              <w:t>1</w:t>
-            </w:r>
-            <w:r>
-              <w:rPr>
-                <w:rFonts w:ascii="Times New Roman" w:hAnsi="Times New Roman" w:cs="Times New Roman"/>
-                <w:b/>
-                <w:bCs/>
-                <w:sz w:val="20"/>
-                <w:szCs w:val="20"/>
-                <w:lang w:val="es-EC"/>
-              </w:rPr>
-              <w:t>2</w:t>
+              <w:t>12</w:t>
             </w:r>
             <w:r>
               <w:rPr>
@@ -10948,18 +10847,7 @@
                 <w:szCs w:val="20"/>
                 <w:lang w:val="es-EC"/>
               </w:rPr>
-              <w:t>1</w:t>
-            </w:r>
-            <w:r>
-              <w:rPr>
-                <w:rFonts w:ascii="Times New Roman" w:hAnsi="Times New Roman" w:cs="Times New Roman"/>
-                <w:b/>
-                <w:bCs/>
-                <w:sz w:val="20"/>
-                <w:szCs w:val="20"/>
-                <w:lang w:val="es-EC"/>
-              </w:rPr>
-              <w:t>3</w:t>
+              <w:t>13</w:t>
             </w:r>
             <w:r>
               <w:rPr>
@@ -11011,18 +10899,7 @@
                 <w:szCs w:val="20"/>
                 <w:lang w:val="es-EC"/>
               </w:rPr>
-              <w:t>1</w:t>
-            </w:r>
-            <w:r>
-              <w:rPr>
-                <w:rFonts w:ascii="Times New Roman" w:hAnsi="Times New Roman" w:cs="Times New Roman"/>
-                <w:b/>
-                <w:bCs/>
-                <w:sz w:val="20"/>
-                <w:szCs w:val="20"/>
-                <w:lang w:val="es-EC"/>
-              </w:rPr>
-              <w:t>4</w:t>
+              <w:t>14</w:t>
             </w:r>
             <w:r>
               <w:rPr>
@@ -11110,18 +10987,7 @@
                 <w:szCs w:val="20"/>
                 <w:lang w:val="es-EC"/>
               </w:rPr>
-              <w:t>1</w:t>
-            </w:r>
-            <w:r>
-              <w:rPr>
-                <w:rFonts w:ascii="Times New Roman" w:hAnsi="Times New Roman" w:cs="Times New Roman"/>
-                <w:b/>
-                <w:bCs/>
-                <w:sz w:val="20"/>
-                <w:szCs w:val="20"/>
-                <w:lang w:val="es-EC"/>
-              </w:rPr>
-              <w:t>5</w:t>
+              <w:t>15</w:t>
             </w:r>
             <w:r>
               <w:rPr>
@@ -11173,18 +11039,7 @@
                 <w:szCs w:val="20"/>
                 <w:lang w:val="es-EC"/>
               </w:rPr>
-              <w:t>1</w:t>
-            </w:r>
-            <w:r>
-              <w:rPr>
-                <w:rFonts w:ascii="Times New Roman" w:hAnsi="Times New Roman" w:cs="Times New Roman"/>
-                <w:b/>
-                <w:bCs/>
-                <w:sz w:val="20"/>
-                <w:szCs w:val="20"/>
-                <w:lang w:val="es-EC"/>
-              </w:rPr>
-              <w:t>6</w:t>
+              <w:t>16</w:t>
             </w:r>
             <w:r>
               <w:rPr>
@@ -11960,14 +11815,7 @@
                 <w:rFonts w:ascii="Times New Roman" w:hAnsi="Times New Roman" w:cs="Times New Roman"/>
                 <w:lang w:val="es-EC"/>
               </w:rPr>
-              <w:t>2</w:t>
-            </w:r>
-            <w:r>
-              <w:rPr>
-                <w:rFonts w:ascii="Times New Roman" w:hAnsi="Times New Roman" w:cs="Times New Roman"/>
-                <w:lang w:val="es-EC"/>
-              </w:rPr>
-              <w:t>0</w:t>
+              <w:t>20</w:t>
             </w:r>
           </w:p>
         </w:tc>
@@ -12097,14 +11945,7 @@
                 <w:rFonts w:ascii="Times New Roman" w:hAnsi="Times New Roman" w:cs="Times New Roman"/>
                 <w:lang w:val="es-EC"/>
               </w:rPr>
-              <w:t>3</w:t>
-            </w:r>
-            <w:r>
-              <w:rPr>
-                <w:rFonts w:ascii="Times New Roman" w:hAnsi="Times New Roman" w:cs="Times New Roman"/>
-                <w:lang w:val="es-EC"/>
-              </w:rPr>
-              <w:t>,4,7,10,11,15,16,20</w:t>
+              <w:t>3,4,7,10,11,15,16,20</w:t>
             </w:r>
           </w:p>
         </w:tc>
@@ -12271,16 +12112,7 @@
                 <w:szCs w:val="20"/>
                 <w:lang w:val="es-EC"/>
               </w:rPr>
-              <w:t xml:space="preserve">Error, </w:t>
-            </w:r>
-            <w:r>
-              <w:rPr>
-                <w:rFonts w:ascii="Times New Roman" w:hAnsi="Times New Roman" w:cs="Times New Roman"/>
-                <w:sz w:val="20"/>
-                <w:szCs w:val="20"/>
-                <w:lang w:val="es-EC"/>
-              </w:rPr>
-              <w:t>No se ingresó el nombre</w:t>
+              <w:t>Error, No se ingresó el nombre</w:t>
             </w:r>
           </w:p>
         </w:tc>
@@ -12333,21 +12165,7 @@
                 <w:rFonts w:ascii="Times New Roman" w:hAnsi="Times New Roman" w:cs="Times New Roman"/>
                 <w:lang w:val="es-EC"/>
               </w:rPr>
-              <w:t>1,</w:t>
-            </w:r>
-            <w:r>
-              <w:rPr>
-                <w:rFonts w:ascii="Times New Roman" w:hAnsi="Times New Roman" w:cs="Times New Roman"/>
-                <w:lang w:val="es-EC"/>
-              </w:rPr>
-              <w:t>6</w:t>
-            </w:r>
-            <w:r>
-              <w:rPr>
-                <w:rFonts w:ascii="Times New Roman" w:hAnsi="Times New Roman" w:cs="Times New Roman"/>
-                <w:lang w:val="es-EC"/>
-              </w:rPr>
-              <w:t>,7,10,11,15,16,20</w:t>
+              <w:t>1,6,7,10,11,15,16,20</w:t>
             </w:r>
           </w:p>
         </w:tc>
@@ -12516,16 +12334,7 @@
                 <w:szCs w:val="20"/>
                 <w:lang w:val="es-EC"/>
               </w:rPr>
-              <w:t xml:space="preserve">Error, No se ingresó </w:t>
-            </w:r>
-            <w:r>
-              <w:rPr>
-                <w:rFonts w:ascii="Times New Roman" w:hAnsi="Times New Roman" w:cs="Times New Roman"/>
-                <w:sz w:val="20"/>
-                <w:szCs w:val="20"/>
-                <w:lang w:val="es-EC"/>
-              </w:rPr>
-              <w:t xml:space="preserve">la </w:t>
+              <w:t xml:space="preserve">Error, No se ingresó la </w:t>
             </w:r>
             <w:proofErr w:type="spellStart"/>
             <w:r>
@@ -12589,21 +12398,7 @@
                 <w:rFonts w:ascii="Times New Roman" w:hAnsi="Times New Roman" w:cs="Times New Roman"/>
                 <w:lang w:val="es-EC"/>
               </w:rPr>
-              <w:t>1,4,</w:t>
-            </w:r>
-            <w:r>
-              <w:rPr>
-                <w:rFonts w:ascii="Times New Roman" w:hAnsi="Times New Roman" w:cs="Times New Roman"/>
-                <w:lang w:val="es-EC"/>
-              </w:rPr>
-              <w:t>9</w:t>
-            </w:r>
-            <w:r>
-              <w:rPr>
-                <w:rFonts w:ascii="Times New Roman" w:hAnsi="Times New Roman" w:cs="Times New Roman"/>
-                <w:lang w:val="es-EC"/>
-              </w:rPr>
-              <w:t>,10,11,15,16,20</w:t>
+              <w:t>1,4,9,10,11,15,16,20</w:t>
             </w:r>
           </w:p>
         </w:tc>
@@ -12770,16 +12565,7 @@
                 <w:szCs w:val="20"/>
                 <w:lang w:val="es-EC"/>
               </w:rPr>
-              <w:t xml:space="preserve">Error, </w:t>
-            </w:r>
-            <w:r>
-              <w:rPr>
-                <w:rFonts w:ascii="Times New Roman" w:hAnsi="Times New Roman" w:cs="Times New Roman"/>
-                <w:sz w:val="20"/>
-                <w:szCs w:val="20"/>
-                <w:lang w:val="es-EC"/>
-              </w:rPr>
-              <w:t>No se ingresó el Link de Imagen</w:t>
+              <w:t>Error, No se ingresó el Link de Imagen</w:t>
             </w:r>
           </w:p>
         </w:tc>
@@ -12832,14 +12618,7 @@
                 <w:rFonts w:ascii="Times New Roman" w:hAnsi="Times New Roman" w:cs="Times New Roman"/>
                 <w:lang w:val="es-EC"/>
               </w:rPr>
-              <w:t>2</w:t>
-            </w:r>
-            <w:r>
-              <w:rPr>
-                <w:rFonts w:ascii="Times New Roman" w:hAnsi="Times New Roman" w:cs="Times New Roman"/>
-                <w:lang w:val="es-EC"/>
-              </w:rPr>
-              <w:t>,4,7,10,11,15,16,20</w:t>
+              <w:t>2,4,7,10,11,15,16,20</w:t>
             </w:r>
           </w:p>
         </w:tc>
@@ -13081,21 +12860,7 @@
                 <w:rFonts w:ascii="Times New Roman" w:hAnsi="Times New Roman" w:cs="Times New Roman"/>
                 <w:lang w:val="es-EC"/>
               </w:rPr>
-              <w:t>1,4,7,1</w:t>
-            </w:r>
-            <w:r>
-              <w:rPr>
-                <w:rFonts w:ascii="Times New Roman" w:hAnsi="Times New Roman" w:cs="Times New Roman"/>
-                <w:lang w:val="es-EC"/>
-              </w:rPr>
-              <w:t>2</w:t>
-            </w:r>
-            <w:r>
-              <w:rPr>
-                <w:rFonts w:ascii="Times New Roman" w:hAnsi="Times New Roman" w:cs="Times New Roman"/>
-                <w:lang w:val="es-EC"/>
-              </w:rPr>
-              <w:t>,15,16,20</w:t>
+              <w:t>1,4,7,12,15,16,20</w:t>
             </w:r>
           </w:p>
         </w:tc>
@@ -13411,21 +13176,7 @@
                 <w:rFonts w:ascii="Times New Roman" w:hAnsi="Times New Roman" w:cs="Times New Roman"/>
                 <w:lang w:val="es-EC"/>
               </w:rPr>
-              <w:t>1,4,7,10,11,</w:t>
-            </w:r>
-            <w:r>
-              <w:rPr>
-                <w:rFonts w:ascii="Times New Roman" w:hAnsi="Times New Roman" w:cs="Times New Roman"/>
-                <w:lang w:val="es-EC"/>
-              </w:rPr>
-              <w:t>18</w:t>
-            </w:r>
-            <w:r>
-              <w:rPr>
-                <w:rFonts w:ascii="Times New Roman" w:hAnsi="Times New Roman" w:cs="Times New Roman"/>
-                <w:lang w:val="es-EC"/>
-              </w:rPr>
-              <w:t>,20</w:t>
+              <w:t>1,4,7,10,11,18,20</w:t>
             </w:r>
           </w:p>
         </w:tc>
@@ -13643,6 +13394,7 @@
                 <w:bCs/>
                 <w:lang w:val="es-EC"/>
               </w:rPr>
+              <w:lastRenderedPageBreak/>
               <w:t>8</w:t>
             </w:r>
           </w:p>
@@ -13665,21 +13417,7 @@
                 <w:rFonts w:ascii="Times New Roman" w:hAnsi="Times New Roman" w:cs="Times New Roman"/>
                 <w:lang w:val="es-EC"/>
               </w:rPr>
-              <w:t>1,4,7,1</w:t>
-            </w:r>
-            <w:r>
-              <w:rPr>
-                <w:rFonts w:ascii="Times New Roman" w:hAnsi="Times New Roman" w:cs="Times New Roman"/>
-                <w:lang w:val="es-EC"/>
-              </w:rPr>
-              <w:t>4</w:t>
-            </w:r>
-            <w:r>
-              <w:rPr>
-                <w:rFonts w:ascii="Times New Roman" w:hAnsi="Times New Roman" w:cs="Times New Roman"/>
-                <w:lang w:val="es-EC"/>
-              </w:rPr>
-              <w:t>,15,16,20</w:t>
+              <w:t>1,4,7,14,15,16,20</w:t>
             </w:r>
           </w:p>
         </w:tc>
@@ -13898,21 +13636,7 @@
                 <w:rFonts w:ascii="Times New Roman" w:hAnsi="Times New Roman" w:cs="Times New Roman"/>
                 <w:lang w:val="es-EC"/>
               </w:rPr>
-              <w:t>1,4,7,10,11,1</w:t>
-            </w:r>
-            <w:r>
-              <w:rPr>
-                <w:rFonts w:ascii="Times New Roman" w:hAnsi="Times New Roman" w:cs="Times New Roman"/>
-                <w:lang w:val="es-EC"/>
-              </w:rPr>
-              <w:t>9</w:t>
-            </w:r>
-            <w:r>
-              <w:rPr>
-                <w:rFonts w:ascii="Times New Roman" w:hAnsi="Times New Roman" w:cs="Times New Roman"/>
-                <w:lang w:val="es-EC"/>
-              </w:rPr>
-              <w:t>,20</w:t>
+              <w:t>1,4,7,10,11,19,20</w:t>
             </w:r>
           </w:p>
         </w:tc>
@@ -14131,14 +13855,7 @@
                 <w:rFonts w:ascii="Times New Roman" w:hAnsi="Times New Roman" w:cs="Times New Roman"/>
                 <w:lang w:val="es-EC"/>
               </w:rPr>
-              <w:t>1,4,7,10,11,15,16,2</w:t>
-            </w:r>
-            <w:r>
-              <w:rPr>
-                <w:rFonts w:ascii="Times New Roman" w:hAnsi="Times New Roman" w:cs="Times New Roman"/>
-                <w:lang w:val="es-EC"/>
-              </w:rPr>
-              <w:t>2</w:t>
+              <w:t>1,4,7,10,11,15,16,22</w:t>
             </w:r>
           </w:p>
         </w:tc>
@@ -14293,16 +14010,7 @@
                 <w:szCs w:val="20"/>
                 <w:lang w:val="es-EC"/>
               </w:rPr>
-              <w:t xml:space="preserve">Error, </w:t>
-            </w:r>
-            <w:r>
-              <w:rPr>
-                <w:rFonts w:ascii="Times New Roman" w:hAnsi="Times New Roman" w:cs="Times New Roman"/>
-                <w:sz w:val="20"/>
-                <w:szCs w:val="20"/>
-                <w:lang w:val="es-EC"/>
-              </w:rPr>
-              <w:t>No se ingresó la Categoría</w:t>
+              <w:t>Error, No se ingresó la Categoría</w:t>
             </w:r>
           </w:p>
         </w:tc>
@@ -14329,19 +14037,7 @@
           <w:szCs w:val="24"/>
           <w:lang w:val="es-EC"/>
         </w:rPr>
-        <w:lastRenderedPageBreak/>
-        <w:t>Buscar</w:t>
-      </w:r>
-      <w:r>
-        <w:rPr>
-          <w:rFonts w:ascii="Times New Roman" w:hAnsi="Times New Roman" w:cs="Times New Roman"/>
-          <w:b/>
-          <w:bCs/>
-          <w:sz w:val="24"/>
-          <w:szCs w:val="24"/>
-          <w:lang w:val="es-EC"/>
-        </w:rPr>
-        <w:t xml:space="preserve"> Producto</w:t>
+        <w:t>Buscar Producto</w:t>
       </w:r>
     </w:p>
     <w:p>
@@ -15106,14 +14802,7 @@
                 <w:rFonts w:ascii="Times New Roman" w:hAnsi="Times New Roman" w:cs="Times New Roman"/>
                 <w:lang w:val="es-EC"/>
               </w:rPr>
-              <w:t xml:space="preserve">Error, </w:t>
-            </w:r>
-            <w:r>
-              <w:rPr>
-                <w:rFonts w:ascii="Times New Roman" w:hAnsi="Times New Roman" w:cs="Times New Roman"/>
-                <w:lang w:val="es-EC"/>
-              </w:rPr>
-              <w:t>Id del producto tiene más de 20 caracteres</w:t>
+              <w:t>Error, Id del producto tiene más de 20 caracteres</w:t>
             </w:r>
           </w:p>
         </w:tc>
@@ -15237,14 +14926,7 @@
                 <w:rFonts w:ascii="Times New Roman" w:hAnsi="Times New Roman" w:cs="Times New Roman"/>
                 <w:lang w:val="es-EC"/>
               </w:rPr>
-              <w:t xml:space="preserve">Error, </w:t>
-            </w:r>
-            <w:r>
-              <w:rPr>
-                <w:rFonts w:ascii="Times New Roman" w:hAnsi="Times New Roman" w:cs="Times New Roman"/>
-                <w:lang w:val="es-EC"/>
-              </w:rPr>
-              <w:t>No se ingresó el id del producto</w:t>
+              <w:t>Error, No se ingresó el id del producto</w:t>
             </w:r>
           </w:p>
         </w:tc>
@@ -15323,14 +15005,7 @@
                 <w:rFonts w:ascii="Times New Roman" w:hAnsi="Times New Roman" w:cs="Times New Roman"/>
                 <w:lang w:val="es-EC"/>
               </w:rPr>
-              <w:t>00</w:t>
-            </w:r>
-            <w:r>
-              <w:rPr>
-                <w:rFonts w:ascii="Times New Roman" w:hAnsi="Times New Roman" w:cs="Times New Roman"/>
-                <w:lang w:val="es-EC"/>
-              </w:rPr>
-              <w:t>2</w:t>
+              <w:t>002</w:t>
             </w:r>
           </w:p>
         </w:tc>
@@ -15417,18 +15092,7 @@
           <w:szCs w:val="24"/>
           <w:lang w:val="es-EC"/>
         </w:rPr>
-        <w:t>Eliminar</w:t>
-      </w:r>
-      <w:r>
-        <w:rPr>
-          <w:rFonts w:ascii="Times New Roman" w:hAnsi="Times New Roman" w:cs="Times New Roman"/>
-          <w:b/>
-          <w:bCs/>
-          <w:sz w:val="24"/>
-          <w:szCs w:val="24"/>
-          <w:lang w:val="es-EC"/>
-        </w:rPr>
-        <w:t xml:space="preserve"> Producto</w:t>
+        <w:t>Eliminar Producto</w:t>
       </w:r>
     </w:p>
     <w:p>
@@ -16094,21 +15758,7 @@
                 <w:rFonts w:ascii="Times New Roman" w:hAnsi="Times New Roman" w:cs="Times New Roman"/>
                 <w:lang w:val="es-EC"/>
               </w:rPr>
-              <w:t xml:space="preserve">001 </w:t>
-            </w:r>
-            <w:r>
-              <w:rPr>
-                <w:rFonts w:ascii="Times New Roman" w:hAnsi="Times New Roman" w:cs="Times New Roman"/>
-                <w:lang w:val="es-EC"/>
-              </w:rPr>
-              <w:t>–</w:t>
-            </w:r>
-            <w:r>
-              <w:rPr>
-                <w:rFonts w:ascii="Times New Roman" w:hAnsi="Times New Roman" w:cs="Times New Roman"/>
-                <w:lang w:val="es-EC"/>
-              </w:rPr>
-              <w:t xml:space="preserve"> </w:t>
+              <w:t xml:space="preserve">001 – </w:t>
             </w:r>
             <w:proofErr w:type="spellStart"/>
             <w:r>
@@ -16139,14 +15789,7 @@
                 <w:rFonts w:ascii="Times New Roman" w:hAnsi="Times New Roman" w:cs="Times New Roman"/>
                 <w:lang w:val="es-EC"/>
               </w:rPr>
-              <w:t xml:space="preserve">Error, </w:t>
-            </w:r>
-            <w:r>
-              <w:rPr>
-                <w:rFonts w:ascii="Times New Roman" w:hAnsi="Times New Roman" w:cs="Times New Roman"/>
-                <w:lang w:val="es-EC"/>
-              </w:rPr>
-              <w:t>no se eliminó el producto</w:t>
+              <w:t>Error, no se eliminó el producto</w:t>
             </w:r>
           </w:p>
         </w:tc>

</xml_diff>